<commit_message>
Table design is compleated started codding
</commit_message>
<xml_diff>
--- a/Analysis report (1).docx
+++ b/Analysis report (1).docx
@@ -22419,7 +22419,15 @@
                 <w:sz w:val="24"/>
                 <w:szCs w:val="24"/>
               </w:rPr>
-              <w:t>destination</w:t>
+              <w:t>D</w:t>
+            </w:r>
+            <w:r>
+              <w:rPr>
+                <w:rFonts w:ascii="Times New Roman" w:hAnsi="Times New Roman" w:cs="Times New Roman"/>
+                <w:sz w:val="24"/>
+                <w:szCs w:val="24"/>
+              </w:rPr>
+              <w:t>estination</w:t>
             </w:r>
           </w:p>
         </w:tc>
@@ -22513,7 +22521,15 @@
                 <w:sz w:val="24"/>
                 <w:szCs w:val="24"/>
               </w:rPr>
-              <w:t>distance</w:t>
+              <w:t>D</w:t>
+            </w:r>
+            <w:r>
+              <w:rPr>
+                <w:rFonts w:ascii="Times New Roman" w:hAnsi="Times New Roman" w:cs="Times New Roman"/>
+                <w:sz w:val="24"/>
+                <w:szCs w:val="24"/>
+              </w:rPr>
+              <w:t>istance</w:t>
             </w:r>
           </w:p>
         </w:tc>
@@ -22912,7 +22928,15 @@
                 <w:sz w:val="24"/>
                 <w:szCs w:val="24"/>
               </w:rPr>
-              <w:t>placename</w:t>
+              <w:t>P</w:t>
+            </w:r>
+            <w:r>
+              <w:rPr>
+                <w:rFonts w:ascii="Times New Roman" w:hAnsi="Times New Roman" w:cs="Times New Roman"/>
+                <w:sz w:val="24"/>
+                <w:szCs w:val="24"/>
+              </w:rPr>
+              <w:t>lacename</w:t>
             </w:r>
           </w:p>
         </w:tc>
@@ -28374,7 +28398,25 @@
           <w:sz w:val="24"/>
           <w:szCs w:val="24"/>
         </w:rPr>
-        <w:t>backlist_tb</w:t>
+        <w:t>b</w:t>
+      </w:r>
+      <w:r>
+        <w:rPr>
+          <w:rFonts w:ascii="Times New Roman" w:hAnsi="Times New Roman" w:cs="Times New Roman"/>
+          <w:b/>
+          <w:sz w:val="24"/>
+          <w:szCs w:val="24"/>
+        </w:rPr>
+        <w:t>l</w:t>
+      </w:r>
+      <w:r>
+        <w:rPr>
+          <w:rFonts w:ascii="Times New Roman" w:hAnsi="Times New Roman" w:cs="Times New Roman"/>
+          <w:b/>
+          <w:sz w:val="24"/>
+          <w:szCs w:val="24"/>
+        </w:rPr>
+        <w:t>acklist_tb</w:t>
       </w:r>
     </w:p>
     <w:tbl>
@@ -29049,6 +29091,965 @@
         <w:spacing w:line="360" w:lineRule="auto"/>
         <w:rPr>
           <w:rFonts w:ascii="Times New Roman" w:hAnsi="Times New Roman" w:cs="Times New Roman"/>
+          <w:sz w:val="24"/>
+          <w:szCs w:val="24"/>
+        </w:rPr>
+      </w:pPr>
+    </w:p>
+    <w:p>
+      <w:pPr>
+        <w:spacing w:line="360" w:lineRule="auto"/>
+        <w:rPr>
+          <w:rFonts w:ascii="Times New Roman" w:hAnsi="Times New Roman" w:cs="Times New Roman"/>
+          <w:b/>
+          <w:sz w:val="24"/>
+          <w:szCs w:val="24"/>
+        </w:rPr>
+      </w:pPr>
+      <w:r>
+        <w:rPr>
+          <w:rFonts w:ascii="Times New Roman" w:hAnsi="Times New Roman" w:cs="Times New Roman"/>
+          <w:b/>
+          <w:sz w:val="24"/>
+          <w:szCs w:val="24"/>
+        </w:rPr>
+        <w:lastRenderedPageBreak/>
+        <w:t>Table 14</w:t>
+      </w:r>
+      <w:r>
+        <w:rPr>
+          <w:rFonts w:ascii="Times New Roman" w:hAnsi="Times New Roman" w:cs="Times New Roman"/>
+          <w:b/>
+          <w:sz w:val="24"/>
+          <w:szCs w:val="24"/>
+        </w:rPr>
+        <w:t xml:space="preserve">: </w:t>
+      </w:r>
+      <w:r>
+        <w:rPr>
+          <w:rFonts w:ascii="Times New Roman" w:hAnsi="Times New Roman" w:cs="Times New Roman"/>
+          <w:b/>
+          <w:sz w:val="24"/>
+          <w:szCs w:val="24"/>
+        </w:rPr>
+        <w:t>resource _requirement_tb</w:t>
+      </w:r>
+    </w:p>
+    <w:tbl>
+      <w:tblPr>
+        <w:tblStyle w:val="TableGrid"/>
+        <w:tblW w:w="0" w:type="auto"/>
+        <w:tblLook w:val="04A0"/>
+      </w:tblPr>
+      <w:tblGrid>
+        <w:gridCol w:w="2416"/>
+        <w:gridCol w:w="2416"/>
+        <w:gridCol w:w="2417"/>
+        <w:gridCol w:w="2417"/>
+      </w:tblGrid>
+      <w:tr>
+        <w:tc>
+          <w:tcPr>
+            <w:tcW w:w="2416" w:type="dxa"/>
+          </w:tcPr>
+          <w:p>
+            <w:pPr>
+              <w:spacing w:before="240" w:line="360" w:lineRule="auto"/>
+              <w:rPr>
+                <w:rFonts w:ascii="Times New Roman" w:hAnsi="Times New Roman" w:cs="Times New Roman"/>
+                <w:b/>
+                <w:bCs/>
+                <w:sz w:val="24"/>
+                <w:szCs w:val="24"/>
+              </w:rPr>
+            </w:pPr>
+            <w:r>
+              <w:rPr>
+                <w:rFonts w:ascii="Times New Roman" w:hAnsi="Times New Roman" w:cs="Times New Roman"/>
+                <w:b/>
+                <w:bCs/>
+                <w:sz w:val="24"/>
+                <w:szCs w:val="24"/>
+              </w:rPr>
+              <w:t>Field Name</w:t>
+            </w:r>
+          </w:p>
+        </w:tc>
+        <w:tc>
+          <w:tcPr>
+            <w:tcW w:w="2416" w:type="dxa"/>
+          </w:tcPr>
+          <w:p>
+            <w:pPr>
+              <w:spacing w:line="360" w:lineRule="auto"/>
+              <w:rPr>
+                <w:rFonts w:ascii="Times New Roman" w:hAnsi="Times New Roman" w:cs="Times New Roman"/>
+                <w:b/>
+                <w:bCs/>
+                <w:sz w:val="24"/>
+                <w:szCs w:val="24"/>
+              </w:rPr>
+            </w:pPr>
+          </w:p>
+          <w:p>
+            <w:pPr>
+              <w:spacing w:line="360" w:lineRule="auto"/>
+              <w:rPr>
+                <w:rFonts w:ascii="Times New Roman" w:hAnsi="Times New Roman" w:cs="Times New Roman"/>
+                <w:b/>
+                <w:bCs/>
+                <w:sz w:val="24"/>
+                <w:szCs w:val="24"/>
+              </w:rPr>
+            </w:pPr>
+            <w:r>
+              <w:rPr>
+                <w:rFonts w:ascii="Times New Roman" w:hAnsi="Times New Roman" w:cs="Times New Roman"/>
+                <w:b/>
+                <w:bCs/>
+                <w:sz w:val="24"/>
+                <w:szCs w:val="24"/>
+              </w:rPr>
+              <w:t>Data Type</w:t>
+            </w:r>
+          </w:p>
+        </w:tc>
+        <w:tc>
+          <w:tcPr>
+            <w:tcW w:w="2417" w:type="dxa"/>
+          </w:tcPr>
+          <w:p>
+            <w:pPr>
+              <w:spacing w:line="360" w:lineRule="auto"/>
+              <w:rPr>
+                <w:rFonts w:ascii="Times New Roman" w:hAnsi="Times New Roman" w:cs="Times New Roman"/>
+                <w:b/>
+                <w:bCs/>
+                <w:sz w:val="24"/>
+                <w:szCs w:val="24"/>
+              </w:rPr>
+            </w:pPr>
+          </w:p>
+          <w:p>
+            <w:pPr>
+              <w:spacing w:line="360" w:lineRule="auto"/>
+              <w:rPr>
+                <w:rFonts w:ascii="Times New Roman" w:hAnsi="Times New Roman" w:cs="Times New Roman"/>
+                <w:b/>
+                <w:bCs/>
+                <w:sz w:val="24"/>
+                <w:szCs w:val="24"/>
+              </w:rPr>
+            </w:pPr>
+            <w:r>
+              <w:rPr>
+                <w:rFonts w:ascii="Times New Roman" w:hAnsi="Times New Roman" w:cs="Times New Roman"/>
+                <w:b/>
+                <w:sz w:val="24"/>
+                <w:szCs w:val="24"/>
+              </w:rPr>
+              <w:t>Constraints</w:t>
+            </w:r>
+          </w:p>
+        </w:tc>
+        <w:tc>
+          <w:tcPr>
+            <w:tcW w:w="2417" w:type="dxa"/>
+          </w:tcPr>
+          <w:p>
+            <w:pPr>
+              <w:spacing w:line="360" w:lineRule="auto"/>
+              <w:rPr>
+                <w:rFonts w:ascii="Times New Roman" w:hAnsi="Times New Roman" w:cs="Times New Roman"/>
+                <w:b/>
+                <w:bCs/>
+                <w:sz w:val="24"/>
+                <w:szCs w:val="24"/>
+              </w:rPr>
+            </w:pPr>
+          </w:p>
+          <w:p>
+            <w:pPr>
+              <w:spacing w:line="360" w:lineRule="auto"/>
+              <w:rPr>
+                <w:rFonts w:ascii="Times New Roman" w:hAnsi="Times New Roman" w:cs="Times New Roman"/>
+                <w:b/>
+                <w:bCs/>
+                <w:sz w:val="24"/>
+                <w:szCs w:val="24"/>
+              </w:rPr>
+            </w:pPr>
+            <w:r>
+              <w:rPr>
+                <w:rFonts w:ascii="Times New Roman" w:hAnsi="Times New Roman" w:cs="Times New Roman"/>
+                <w:b/>
+                <w:sz w:val="24"/>
+                <w:szCs w:val="24"/>
+              </w:rPr>
+              <w:t>Description</w:t>
+            </w:r>
+          </w:p>
+        </w:tc>
+      </w:tr>
+      <w:tr>
+        <w:tc>
+          <w:tcPr>
+            <w:tcW w:w="2416" w:type="dxa"/>
+          </w:tcPr>
+          <w:p>
+            <w:pPr>
+              <w:spacing w:line="360" w:lineRule="auto"/>
+              <w:rPr>
+                <w:rFonts w:ascii="Times New Roman" w:hAnsi="Times New Roman" w:cs="Times New Roman"/>
+                <w:sz w:val="24"/>
+                <w:szCs w:val="24"/>
+              </w:rPr>
+            </w:pPr>
+            <w:r>
+              <w:rPr>
+                <w:rFonts w:ascii="Times New Roman" w:hAnsi="Times New Roman" w:cs="Times New Roman"/>
+                <w:sz w:val="24"/>
+                <w:szCs w:val="24"/>
+              </w:rPr>
+              <w:t>Requirement_id</w:t>
+            </w:r>
+          </w:p>
+        </w:tc>
+        <w:tc>
+          <w:tcPr>
+            <w:tcW w:w="2416" w:type="dxa"/>
+          </w:tcPr>
+          <w:p>
+            <w:pPr>
+              <w:spacing w:line="360" w:lineRule="auto"/>
+              <w:rPr>
+                <w:rFonts w:ascii="Times New Roman" w:hAnsi="Times New Roman" w:cs="Times New Roman"/>
+                <w:sz w:val="24"/>
+                <w:szCs w:val="24"/>
+              </w:rPr>
+            </w:pPr>
+            <w:r>
+              <w:rPr>
+                <w:rFonts w:ascii="Times New Roman" w:hAnsi="Times New Roman" w:cs="Times New Roman"/>
+                <w:sz w:val="24"/>
+                <w:szCs w:val="24"/>
+              </w:rPr>
+              <w:t>Varchar(10)</w:t>
+            </w:r>
+          </w:p>
+        </w:tc>
+        <w:tc>
+          <w:tcPr>
+            <w:tcW w:w="2417" w:type="dxa"/>
+          </w:tcPr>
+          <w:p>
+            <w:pPr>
+              <w:spacing w:line="360" w:lineRule="auto"/>
+              <w:rPr>
+                <w:rFonts w:ascii="Times New Roman" w:hAnsi="Times New Roman" w:cs="Times New Roman"/>
+                <w:sz w:val="24"/>
+                <w:szCs w:val="24"/>
+              </w:rPr>
+            </w:pPr>
+            <w:r>
+              <w:rPr>
+                <w:rFonts w:ascii="Times New Roman" w:hAnsi="Times New Roman" w:cs="Times New Roman"/>
+                <w:sz w:val="24"/>
+                <w:szCs w:val="24"/>
+              </w:rPr>
+              <w:t>Primary key</w:t>
+            </w:r>
+          </w:p>
+        </w:tc>
+        <w:tc>
+          <w:tcPr>
+            <w:tcW w:w="2417" w:type="dxa"/>
+          </w:tcPr>
+          <w:p>
+            <w:pPr>
+              <w:spacing w:line="360" w:lineRule="auto"/>
+              <w:rPr>
+                <w:rFonts w:ascii="Times New Roman" w:hAnsi="Times New Roman" w:cs="Times New Roman"/>
+                <w:sz w:val="24"/>
+                <w:szCs w:val="24"/>
+              </w:rPr>
+            </w:pPr>
+            <w:r>
+              <w:rPr>
+                <w:rFonts w:ascii="Times New Roman" w:hAnsi="Times New Roman" w:cs="Times New Roman"/>
+                <w:sz w:val="24"/>
+                <w:szCs w:val="24"/>
+              </w:rPr>
+              <w:t>Uniquily identify</w:t>
+            </w:r>
+          </w:p>
+        </w:tc>
+      </w:tr>
+      <w:tr>
+        <w:tc>
+          <w:tcPr>
+            <w:tcW w:w="2416" w:type="dxa"/>
+          </w:tcPr>
+          <w:p>
+            <w:pPr>
+              <w:spacing w:line="360" w:lineRule="auto"/>
+              <w:rPr>
+                <w:rFonts w:ascii="Times New Roman" w:hAnsi="Times New Roman" w:cs="Times New Roman"/>
+                <w:sz w:val="24"/>
+                <w:szCs w:val="24"/>
+              </w:rPr>
+            </w:pPr>
+            <w:r>
+              <w:rPr>
+                <w:rFonts w:ascii="Times New Roman" w:hAnsi="Times New Roman" w:cs="Times New Roman"/>
+                <w:sz w:val="24"/>
+                <w:szCs w:val="24"/>
+              </w:rPr>
+              <w:t>Resource_id</w:t>
+            </w:r>
+          </w:p>
+        </w:tc>
+        <w:tc>
+          <w:tcPr>
+            <w:tcW w:w="2416" w:type="dxa"/>
+          </w:tcPr>
+          <w:p>
+            <w:pPr>
+              <w:spacing w:line="360" w:lineRule="auto"/>
+              <w:rPr>
+                <w:rFonts w:ascii="Times New Roman" w:hAnsi="Times New Roman" w:cs="Times New Roman"/>
+                <w:sz w:val="24"/>
+                <w:szCs w:val="24"/>
+              </w:rPr>
+            </w:pPr>
+            <w:r>
+              <w:rPr>
+                <w:rFonts w:ascii="Times New Roman" w:hAnsi="Times New Roman" w:cs="Times New Roman"/>
+                <w:sz w:val="24"/>
+                <w:szCs w:val="24"/>
+              </w:rPr>
+              <w:t>Int</w:t>
+            </w:r>
+          </w:p>
+        </w:tc>
+        <w:tc>
+          <w:tcPr>
+            <w:tcW w:w="2417" w:type="dxa"/>
+          </w:tcPr>
+          <w:p>
+            <w:pPr>
+              <w:spacing w:line="360" w:lineRule="auto"/>
+              <w:rPr>
+                <w:rFonts w:ascii="Times New Roman" w:hAnsi="Times New Roman" w:cs="Times New Roman"/>
+                <w:sz w:val="24"/>
+                <w:szCs w:val="24"/>
+              </w:rPr>
+            </w:pPr>
+            <w:r>
+              <w:rPr>
+                <w:rFonts w:ascii="Times New Roman" w:hAnsi="Times New Roman" w:cs="Times New Roman"/>
+                <w:sz w:val="24"/>
+                <w:szCs w:val="24"/>
+              </w:rPr>
+              <w:t>Forign key</w:t>
+            </w:r>
+          </w:p>
+        </w:tc>
+        <w:tc>
+          <w:tcPr>
+            <w:tcW w:w="2417" w:type="dxa"/>
+          </w:tcPr>
+          <w:p>
+            <w:pPr>
+              <w:spacing w:line="360" w:lineRule="auto"/>
+              <w:rPr>
+                <w:rFonts w:ascii="Times New Roman" w:hAnsi="Times New Roman" w:cs="Times New Roman"/>
+                <w:sz w:val="24"/>
+                <w:szCs w:val="24"/>
+              </w:rPr>
+            </w:pPr>
+            <w:r>
+              <w:rPr>
+                <w:rFonts w:ascii="Times New Roman" w:hAnsi="Times New Roman" w:cs="Times New Roman"/>
+                <w:sz w:val="24"/>
+                <w:szCs w:val="24"/>
+              </w:rPr>
+              <w:t>Uniquily identify</w:t>
+            </w:r>
+          </w:p>
+        </w:tc>
+      </w:tr>
+      <w:tr>
+        <w:tc>
+          <w:tcPr>
+            <w:tcW w:w="2416" w:type="dxa"/>
+          </w:tcPr>
+          <w:p>
+            <w:pPr>
+              <w:spacing w:line="360" w:lineRule="auto"/>
+              <w:rPr>
+                <w:rFonts w:ascii="Times New Roman" w:hAnsi="Times New Roman" w:cs="Times New Roman"/>
+                <w:sz w:val="24"/>
+                <w:szCs w:val="24"/>
+              </w:rPr>
+            </w:pPr>
+            <w:r>
+              <w:rPr>
+                <w:rFonts w:ascii="Times New Roman" w:hAnsi="Times New Roman" w:cs="Times New Roman"/>
+                <w:sz w:val="24"/>
+                <w:szCs w:val="24"/>
+              </w:rPr>
+              <w:t>Required_quantiy</w:t>
+            </w:r>
+          </w:p>
+        </w:tc>
+        <w:tc>
+          <w:tcPr>
+            <w:tcW w:w="2416" w:type="dxa"/>
+          </w:tcPr>
+          <w:p>
+            <w:pPr>
+              <w:spacing w:line="360" w:lineRule="auto"/>
+              <w:rPr>
+                <w:rFonts w:ascii="Times New Roman" w:hAnsi="Times New Roman" w:cs="Times New Roman"/>
+                <w:sz w:val="24"/>
+                <w:szCs w:val="24"/>
+              </w:rPr>
+            </w:pPr>
+            <w:r>
+              <w:rPr>
+                <w:rFonts w:ascii="Times New Roman" w:hAnsi="Times New Roman" w:cs="Times New Roman"/>
+                <w:sz w:val="24"/>
+                <w:szCs w:val="24"/>
+              </w:rPr>
+              <w:t>Int</w:t>
+            </w:r>
+          </w:p>
+        </w:tc>
+        <w:tc>
+          <w:tcPr>
+            <w:tcW w:w="2417" w:type="dxa"/>
+          </w:tcPr>
+          <w:p>
+            <w:pPr>
+              <w:spacing w:line="360" w:lineRule="auto"/>
+              <w:rPr>
+                <w:rFonts w:ascii="Times New Roman" w:hAnsi="Times New Roman" w:cs="Times New Roman"/>
+                <w:sz w:val="24"/>
+                <w:szCs w:val="24"/>
+              </w:rPr>
+            </w:pPr>
+            <w:r>
+              <w:rPr>
+                <w:rFonts w:ascii="Times New Roman" w:hAnsi="Times New Roman" w:cs="Times New Roman"/>
+                <w:sz w:val="24"/>
+                <w:szCs w:val="24"/>
+              </w:rPr>
+              <w:t>Not null</w:t>
+            </w:r>
+          </w:p>
+        </w:tc>
+        <w:tc>
+          <w:tcPr>
+            <w:tcW w:w="2417" w:type="dxa"/>
+          </w:tcPr>
+          <w:p>
+            <w:pPr>
+              <w:spacing w:line="360" w:lineRule="auto"/>
+              <w:rPr>
+                <w:rFonts w:ascii="Times New Roman" w:hAnsi="Times New Roman" w:cs="Times New Roman"/>
+                <w:sz w:val="24"/>
+                <w:szCs w:val="24"/>
+              </w:rPr>
+            </w:pPr>
+            <w:r>
+              <w:rPr>
+                <w:rFonts w:ascii="Times New Roman" w:hAnsi="Times New Roman" w:cs="Times New Roman"/>
+                <w:sz w:val="24"/>
+                <w:szCs w:val="24"/>
+              </w:rPr>
+              <w:t>Identify the quantity</w:t>
+            </w:r>
+          </w:p>
+        </w:tc>
+      </w:tr>
+      <w:tr>
+        <w:tc>
+          <w:tcPr>
+            <w:tcW w:w="2416" w:type="dxa"/>
+          </w:tcPr>
+          <w:p>
+            <w:pPr>
+              <w:spacing w:line="360" w:lineRule="auto"/>
+              <w:rPr>
+                <w:rFonts w:ascii="Times New Roman" w:hAnsi="Times New Roman" w:cs="Times New Roman"/>
+                <w:sz w:val="24"/>
+                <w:szCs w:val="24"/>
+              </w:rPr>
+            </w:pPr>
+            <w:r>
+              <w:rPr>
+                <w:rFonts w:ascii="Times New Roman" w:hAnsi="Times New Roman" w:cs="Times New Roman"/>
+                <w:sz w:val="24"/>
+                <w:szCs w:val="24"/>
+              </w:rPr>
+              <w:t>Number_of_days</w:t>
+            </w:r>
+          </w:p>
+        </w:tc>
+        <w:tc>
+          <w:tcPr>
+            <w:tcW w:w="2416" w:type="dxa"/>
+          </w:tcPr>
+          <w:p>
+            <w:pPr>
+              <w:spacing w:line="360" w:lineRule="auto"/>
+              <w:rPr>
+                <w:rFonts w:ascii="Times New Roman" w:hAnsi="Times New Roman" w:cs="Times New Roman"/>
+                <w:sz w:val="24"/>
+                <w:szCs w:val="24"/>
+              </w:rPr>
+            </w:pPr>
+            <w:r>
+              <w:rPr>
+                <w:rFonts w:ascii="Times New Roman" w:hAnsi="Times New Roman" w:cs="Times New Roman"/>
+                <w:sz w:val="24"/>
+                <w:szCs w:val="24"/>
+              </w:rPr>
+              <w:t>Int</w:t>
+            </w:r>
+          </w:p>
+        </w:tc>
+        <w:tc>
+          <w:tcPr>
+            <w:tcW w:w="2417" w:type="dxa"/>
+          </w:tcPr>
+          <w:p>
+            <w:pPr>
+              <w:spacing w:line="360" w:lineRule="auto"/>
+              <w:rPr>
+                <w:rFonts w:ascii="Times New Roman" w:hAnsi="Times New Roman" w:cs="Times New Roman"/>
+                <w:sz w:val="24"/>
+                <w:szCs w:val="24"/>
+              </w:rPr>
+            </w:pPr>
+            <w:r>
+              <w:rPr>
+                <w:rFonts w:ascii="Times New Roman" w:hAnsi="Times New Roman" w:cs="Times New Roman"/>
+                <w:sz w:val="24"/>
+                <w:szCs w:val="24"/>
+              </w:rPr>
+              <w:t>Not null</w:t>
+            </w:r>
+          </w:p>
+        </w:tc>
+        <w:tc>
+          <w:tcPr>
+            <w:tcW w:w="2417" w:type="dxa"/>
+          </w:tcPr>
+          <w:p>
+            <w:pPr>
+              <w:spacing w:line="360" w:lineRule="auto"/>
+              <w:rPr>
+                <w:rFonts w:ascii="Times New Roman" w:hAnsi="Times New Roman" w:cs="Times New Roman"/>
+                <w:sz w:val="24"/>
+                <w:szCs w:val="24"/>
+              </w:rPr>
+            </w:pPr>
+            <w:r>
+              <w:rPr>
+                <w:rFonts w:ascii="Times New Roman" w:hAnsi="Times New Roman" w:cs="Times New Roman"/>
+                <w:sz w:val="24"/>
+                <w:szCs w:val="24"/>
+              </w:rPr>
+              <w:t>Identfy the total days</w:t>
+            </w:r>
+          </w:p>
+        </w:tc>
+      </w:tr>
+      <w:tr>
+        <w:tc>
+          <w:tcPr>
+            <w:tcW w:w="2416" w:type="dxa"/>
+          </w:tcPr>
+          <w:p>
+            <w:pPr>
+              <w:spacing w:line="360" w:lineRule="auto"/>
+              <w:rPr>
+                <w:rFonts w:ascii="Times New Roman" w:hAnsi="Times New Roman" w:cs="Times New Roman"/>
+                <w:sz w:val="24"/>
+                <w:szCs w:val="24"/>
+              </w:rPr>
+            </w:pPr>
+            <w:r>
+              <w:rPr>
+                <w:rFonts w:ascii="Times New Roman" w:hAnsi="Times New Roman" w:cs="Times New Roman"/>
+                <w:sz w:val="24"/>
+                <w:szCs w:val="24"/>
+              </w:rPr>
+              <w:t>Date</w:t>
+            </w:r>
+          </w:p>
+        </w:tc>
+        <w:tc>
+          <w:tcPr>
+            <w:tcW w:w="2416" w:type="dxa"/>
+          </w:tcPr>
+          <w:p>
+            <w:pPr>
+              <w:spacing w:line="360" w:lineRule="auto"/>
+              <w:rPr>
+                <w:rFonts w:ascii="Times New Roman" w:hAnsi="Times New Roman" w:cs="Times New Roman"/>
+                <w:sz w:val="24"/>
+                <w:szCs w:val="24"/>
+              </w:rPr>
+            </w:pPr>
+            <w:r>
+              <w:rPr>
+                <w:rFonts w:ascii="Times New Roman" w:hAnsi="Times New Roman" w:cs="Times New Roman"/>
+                <w:sz w:val="24"/>
+                <w:szCs w:val="24"/>
+              </w:rPr>
+              <w:t>Date</w:t>
+            </w:r>
+          </w:p>
+        </w:tc>
+        <w:tc>
+          <w:tcPr>
+            <w:tcW w:w="2417" w:type="dxa"/>
+          </w:tcPr>
+          <w:p>
+            <w:pPr>
+              <w:spacing w:line="360" w:lineRule="auto"/>
+              <w:rPr>
+                <w:rFonts w:ascii="Times New Roman" w:hAnsi="Times New Roman" w:cs="Times New Roman"/>
+                <w:sz w:val="24"/>
+                <w:szCs w:val="24"/>
+              </w:rPr>
+            </w:pPr>
+            <w:r>
+              <w:rPr>
+                <w:rFonts w:ascii="Times New Roman" w:hAnsi="Times New Roman" w:cs="Times New Roman"/>
+                <w:sz w:val="24"/>
+                <w:szCs w:val="24"/>
+              </w:rPr>
+              <w:t>Not null</w:t>
+            </w:r>
+          </w:p>
+        </w:tc>
+        <w:tc>
+          <w:tcPr>
+            <w:tcW w:w="2417" w:type="dxa"/>
+          </w:tcPr>
+          <w:p>
+            <w:pPr>
+              <w:spacing w:line="360" w:lineRule="auto"/>
+              <w:rPr>
+                <w:rFonts w:ascii="Times New Roman" w:hAnsi="Times New Roman" w:cs="Times New Roman"/>
+                <w:sz w:val="24"/>
+                <w:szCs w:val="24"/>
+              </w:rPr>
+            </w:pPr>
+            <w:r>
+              <w:rPr>
+                <w:rFonts w:ascii="Times New Roman" w:hAnsi="Times New Roman" w:cs="Times New Roman"/>
+                <w:sz w:val="24"/>
+                <w:szCs w:val="24"/>
+              </w:rPr>
+              <w:t>Current date</w:t>
+            </w:r>
+          </w:p>
+        </w:tc>
+      </w:tr>
+      <w:tr>
+        <w:tc>
+          <w:tcPr>
+            <w:tcW w:w="2416" w:type="dxa"/>
+          </w:tcPr>
+          <w:p>
+            <w:pPr>
+              <w:spacing w:line="360" w:lineRule="auto"/>
+              <w:rPr>
+                <w:rFonts w:ascii="Times New Roman" w:hAnsi="Times New Roman" w:cs="Times New Roman"/>
+                <w:sz w:val="24"/>
+                <w:szCs w:val="24"/>
+              </w:rPr>
+            </w:pPr>
+            <w:r>
+              <w:rPr>
+                <w:rFonts w:ascii="Times New Roman" w:hAnsi="Times New Roman" w:cs="Times New Roman"/>
+                <w:sz w:val="24"/>
+                <w:szCs w:val="24"/>
+              </w:rPr>
+              <w:t>Customer_id</w:t>
+            </w:r>
+          </w:p>
+        </w:tc>
+        <w:tc>
+          <w:tcPr>
+            <w:tcW w:w="2416" w:type="dxa"/>
+          </w:tcPr>
+          <w:p>
+            <w:pPr>
+              <w:spacing w:line="360" w:lineRule="auto"/>
+              <w:rPr>
+                <w:rFonts w:ascii="Times New Roman" w:hAnsi="Times New Roman" w:cs="Times New Roman"/>
+                <w:sz w:val="24"/>
+                <w:szCs w:val="24"/>
+              </w:rPr>
+            </w:pPr>
+            <w:r>
+              <w:rPr>
+                <w:rFonts w:ascii="Times New Roman" w:hAnsi="Times New Roman" w:cs="Times New Roman"/>
+                <w:sz w:val="24"/>
+                <w:szCs w:val="24"/>
+              </w:rPr>
+              <w:t>Int</w:t>
+            </w:r>
+          </w:p>
+        </w:tc>
+        <w:tc>
+          <w:tcPr>
+            <w:tcW w:w="2417" w:type="dxa"/>
+          </w:tcPr>
+          <w:p>
+            <w:pPr>
+              <w:spacing w:line="360" w:lineRule="auto"/>
+              <w:rPr>
+                <w:rFonts w:ascii="Times New Roman" w:hAnsi="Times New Roman" w:cs="Times New Roman"/>
+                <w:sz w:val="24"/>
+                <w:szCs w:val="24"/>
+              </w:rPr>
+            </w:pPr>
+            <w:r>
+              <w:rPr>
+                <w:rFonts w:ascii="Times New Roman" w:hAnsi="Times New Roman" w:cs="Times New Roman"/>
+                <w:sz w:val="24"/>
+                <w:szCs w:val="24"/>
+              </w:rPr>
+              <w:t>Forign key</w:t>
+            </w:r>
+          </w:p>
+        </w:tc>
+        <w:tc>
+          <w:tcPr>
+            <w:tcW w:w="2417" w:type="dxa"/>
+          </w:tcPr>
+          <w:p>
+            <w:pPr>
+              <w:spacing w:line="360" w:lineRule="auto"/>
+              <w:rPr>
+                <w:rFonts w:ascii="Times New Roman" w:hAnsi="Times New Roman" w:cs="Times New Roman"/>
+                <w:sz w:val="24"/>
+                <w:szCs w:val="24"/>
+              </w:rPr>
+            </w:pPr>
+            <w:r>
+              <w:rPr>
+                <w:rFonts w:ascii="Times New Roman" w:hAnsi="Times New Roman" w:cs="Times New Roman"/>
+                <w:sz w:val="24"/>
+                <w:szCs w:val="24"/>
+              </w:rPr>
+              <w:t>Uniquily identify</w:t>
+            </w:r>
+          </w:p>
+        </w:tc>
+      </w:tr>
+      <w:tr>
+        <w:tc>
+          <w:tcPr>
+            <w:tcW w:w="2416" w:type="dxa"/>
+          </w:tcPr>
+          <w:p>
+            <w:pPr>
+              <w:spacing w:line="360" w:lineRule="auto"/>
+              <w:rPr>
+                <w:rFonts w:ascii="Times New Roman" w:hAnsi="Times New Roman" w:cs="Times New Roman"/>
+                <w:sz w:val="24"/>
+                <w:szCs w:val="24"/>
+              </w:rPr>
+            </w:pPr>
+            <w:r>
+              <w:rPr>
+                <w:rFonts w:ascii="Times New Roman" w:hAnsi="Times New Roman" w:cs="Times New Roman"/>
+                <w:sz w:val="24"/>
+                <w:szCs w:val="24"/>
+              </w:rPr>
+              <w:t>From_date</w:t>
+            </w:r>
+          </w:p>
+        </w:tc>
+        <w:tc>
+          <w:tcPr>
+            <w:tcW w:w="2416" w:type="dxa"/>
+          </w:tcPr>
+          <w:p>
+            <w:pPr>
+              <w:spacing w:line="360" w:lineRule="auto"/>
+              <w:rPr>
+                <w:rFonts w:ascii="Times New Roman" w:hAnsi="Times New Roman" w:cs="Times New Roman"/>
+                <w:sz w:val="24"/>
+                <w:szCs w:val="24"/>
+              </w:rPr>
+            </w:pPr>
+            <w:r>
+              <w:rPr>
+                <w:rFonts w:ascii="Times New Roman" w:hAnsi="Times New Roman" w:cs="Times New Roman"/>
+                <w:sz w:val="24"/>
+                <w:szCs w:val="24"/>
+              </w:rPr>
+              <w:t>Date</w:t>
+            </w:r>
+          </w:p>
+        </w:tc>
+        <w:tc>
+          <w:tcPr>
+            <w:tcW w:w="2417" w:type="dxa"/>
+          </w:tcPr>
+          <w:p>
+            <w:pPr>
+              <w:spacing w:line="360" w:lineRule="auto"/>
+              <w:rPr>
+                <w:rFonts w:ascii="Times New Roman" w:hAnsi="Times New Roman" w:cs="Times New Roman"/>
+                <w:sz w:val="24"/>
+                <w:szCs w:val="24"/>
+              </w:rPr>
+            </w:pPr>
+            <w:r>
+              <w:rPr>
+                <w:rFonts w:ascii="Times New Roman" w:hAnsi="Times New Roman" w:cs="Times New Roman"/>
+                <w:sz w:val="24"/>
+                <w:szCs w:val="24"/>
+              </w:rPr>
+              <w:t>Not null</w:t>
+            </w:r>
+          </w:p>
+        </w:tc>
+        <w:tc>
+          <w:tcPr>
+            <w:tcW w:w="2417" w:type="dxa"/>
+          </w:tcPr>
+          <w:p>
+            <w:pPr>
+              <w:spacing w:line="360" w:lineRule="auto"/>
+              <w:rPr>
+                <w:rFonts w:ascii="Times New Roman" w:hAnsi="Times New Roman" w:cs="Times New Roman"/>
+                <w:sz w:val="24"/>
+                <w:szCs w:val="24"/>
+              </w:rPr>
+            </w:pPr>
+            <w:r>
+              <w:rPr>
+                <w:rFonts w:ascii="Times New Roman" w:hAnsi="Times New Roman" w:cs="Times New Roman"/>
+                <w:sz w:val="24"/>
+                <w:szCs w:val="24"/>
+              </w:rPr>
+              <w:t xml:space="preserve">Start date </w:t>
+            </w:r>
+          </w:p>
+        </w:tc>
+      </w:tr>
+      <w:tr>
+        <w:tc>
+          <w:tcPr>
+            <w:tcW w:w="2416" w:type="dxa"/>
+          </w:tcPr>
+          <w:p>
+            <w:pPr>
+              <w:spacing w:line="360" w:lineRule="auto"/>
+              <w:rPr>
+                <w:rFonts w:ascii="Times New Roman" w:hAnsi="Times New Roman" w:cs="Times New Roman"/>
+                <w:sz w:val="24"/>
+                <w:szCs w:val="24"/>
+              </w:rPr>
+            </w:pPr>
+            <w:r>
+              <w:rPr>
+                <w:rFonts w:ascii="Times New Roman" w:hAnsi="Times New Roman" w:cs="Times New Roman"/>
+                <w:sz w:val="24"/>
+                <w:szCs w:val="24"/>
+              </w:rPr>
+              <w:t>To_date</w:t>
+            </w:r>
+          </w:p>
+        </w:tc>
+        <w:tc>
+          <w:tcPr>
+            <w:tcW w:w="2416" w:type="dxa"/>
+          </w:tcPr>
+          <w:p>
+            <w:pPr>
+              <w:spacing w:line="360" w:lineRule="auto"/>
+              <w:rPr>
+                <w:rFonts w:ascii="Times New Roman" w:hAnsi="Times New Roman" w:cs="Times New Roman"/>
+                <w:sz w:val="24"/>
+                <w:szCs w:val="24"/>
+              </w:rPr>
+            </w:pPr>
+            <w:r>
+              <w:rPr>
+                <w:rFonts w:ascii="Times New Roman" w:hAnsi="Times New Roman" w:cs="Times New Roman"/>
+                <w:sz w:val="24"/>
+                <w:szCs w:val="24"/>
+              </w:rPr>
+              <w:t>Date</w:t>
+            </w:r>
+          </w:p>
+        </w:tc>
+        <w:tc>
+          <w:tcPr>
+            <w:tcW w:w="2417" w:type="dxa"/>
+          </w:tcPr>
+          <w:p>
+            <w:pPr>
+              <w:spacing w:line="360" w:lineRule="auto"/>
+              <w:rPr>
+                <w:rFonts w:ascii="Times New Roman" w:hAnsi="Times New Roman" w:cs="Times New Roman"/>
+                <w:sz w:val="24"/>
+                <w:szCs w:val="24"/>
+              </w:rPr>
+            </w:pPr>
+            <w:r>
+              <w:rPr>
+                <w:rFonts w:ascii="Times New Roman" w:hAnsi="Times New Roman" w:cs="Times New Roman"/>
+                <w:sz w:val="24"/>
+                <w:szCs w:val="24"/>
+              </w:rPr>
+              <w:t>Not null</w:t>
+            </w:r>
+          </w:p>
+        </w:tc>
+        <w:tc>
+          <w:tcPr>
+            <w:tcW w:w="2417" w:type="dxa"/>
+          </w:tcPr>
+          <w:p>
+            <w:pPr>
+              <w:spacing w:line="360" w:lineRule="auto"/>
+              <w:rPr>
+                <w:rFonts w:ascii="Times New Roman" w:hAnsi="Times New Roman" w:cs="Times New Roman"/>
+                <w:sz w:val="24"/>
+                <w:szCs w:val="24"/>
+              </w:rPr>
+            </w:pPr>
+            <w:r>
+              <w:rPr>
+                <w:rFonts w:ascii="Times New Roman" w:hAnsi="Times New Roman" w:cs="Times New Roman"/>
+                <w:sz w:val="24"/>
+                <w:szCs w:val="24"/>
+              </w:rPr>
+              <w:t>End date</w:t>
+            </w:r>
+          </w:p>
+        </w:tc>
+      </w:tr>
+    </w:tbl>
+    <w:p>
+      <w:pPr>
+        <w:spacing w:line="360" w:lineRule="auto"/>
+        <w:rPr>
+          <w:rFonts w:ascii="Times New Roman" w:hAnsi="Times New Roman" w:cs="Times New Roman"/>
+          <w:b/>
           <w:sz w:val="24"/>
           <w:szCs w:val="24"/>
         </w:rPr>
@@ -29284,7 +30285,7 @@
         <w:rFonts w:asciiTheme="majorHAnsi" w:hAnsiTheme="majorHAnsi"/>
         <w:noProof/>
       </w:rPr>
-      <w:t>35</w:t>
+      <w:t>31</w:t>
     </w:r>
     <w:r>
       <w:rPr>
@@ -34374,6 +35375,7 @@
     <w:rsid w:val="00DE150C"/>
     <w:rsid w:val="00DF795A"/>
     <w:rsid w:val="00F16EE4"/>
+    <w:rsid w:val="00F44F00"/>
     <w:rsid w:val="00F62D94"/>
     <w:rsid w:val="00FE5C51"/>
   </w:rsids>

</xml_diff>